<commit_message>
revision prepared for meeting
</commit_message>
<xml_diff>
--- a/Opinion_paper/Revision2/response_to_reviewers2.docx
+++ b/Opinion_paper/Revision2/response_to_reviewers2.docx
@@ -49,6 +49,27 @@
     </w:p>
     <w:p>
       <w:pPr>
+        <w:rPr>
+          <w:lang w:val="en-US"/>
+        </w:rPr>
+      </w:pPr>
+      <w:r>
+        <w:rPr>
+          <w:lang w:val="en-US"/>
+        </w:rPr>
+        <w:t>Thank you for your edits and comments in the manuscript. We incorporated most of your suggested changes. In what follows, we will elaborate on a few ones where we slightly deviated from your recommended</w:t>
+      </w:r>
+      <w:bookmarkStart w:id="0" w:name="_GoBack"/>
+      <w:bookmarkEnd w:id="0"/>
+      <w:r>
+        <w:rPr>
+          <w:lang w:val="en-US"/>
+        </w:rPr>
+        <w:t xml:space="preserve">: </w:t>
+      </w:r>
+    </w:p>
+    <w:p>
+      <w:pPr>
         <w:pStyle w:val="Listenabsatz"/>
         <w:numPr>
           <w:ilvl w:val="0"/>
@@ -89,6 +110,25 @@
           <w:lang w:val="en-US"/>
         </w:rPr>
       </w:pPr>
+      <w:r>
+        <w:rPr>
+          <w:lang w:val="en-US"/>
+        </w:rPr>
+        <w:t>Regarding the references: Thank you for pointing out that some information was missing. We rechecked all references and made some small additions</w:t>
+      </w:r>
+      <w:r>
+        <w:rPr>
+          <w:lang w:val="en-US"/>
+        </w:rPr>
+        <w:t xml:space="preserve">. The literature we cite is very heterogeneous with regard to format due to the interdisciplinary nature of the topic, including books and conference contributions. Therefore, they sometimes deviate from classical literature about cognitive neuroscience (e.g. sometimes they have no page numbers). We compiled the citation information to the best of our knowledge, but it may be that some references may still need adjustment upon final review. </w:t>
+      </w:r>
+    </w:p>
+    <w:p>
+      <w:pPr>
+        <w:rPr>
+          <w:lang w:val="en-US"/>
+        </w:rPr>
+      </w:pPr>
     </w:p>
     <w:p>
       <w:pPr>
@@ -219,7 +259,14 @@
         <w:rPr>
           <w:lang w:val="en-US"/>
         </w:rPr>
-        <w:t>In principle, such empirical heterogeneity can be a powerful source of insight, potentially revealing the degree to which methodological aspects affect results. For example, there is recent evidence from face perception that differences in rating scales may not have a large impact on outcome [66]. However, we cannot conclude that this generalizes to naturalness ratings, and the insufficient report of empirical details impedes a meaningful comparison of findings.</w:t>
+        <w:t xml:space="preserve">In principle, such empirical heterogeneity can be a powerful source of insight, potentially revealing the degree to which methodological aspects affect results. For example, there is recent evidence from face perception that differences in rating scales may not have a large impact on outcome [66]. </w:t>
+      </w:r>
+      <w:r>
+        <w:rPr>
+          <w:lang w:val="en-US"/>
+        </w:rPr>
+        <w:lastRenderedPageBreak/>
+        <w:t>However, we cannot conclude that this generalizes to naturalness ratings, and the insufficient report of empirical details impedes a meaningful comparison of findings.</w:t>
       </w:r>
       <w:r>
         <w:rPr>
@@ -307,15 +354,7 @@
           <w:b/>
           <w:lang w:val="en-US"/>
         </w:rPr>
-        <w:t xml:space="preserve">Page 6, line 48: "However, while the scientific findings are well-received within each domain" --&gt; I'm not totally clear on the point that needs to be made here with the term "well-received". I usually take this term to mean that people like/appreciate something, but I'm not sure that can be said here without further qualification about something like </w:t>
-      </w:r>
-      <w:r>
-        <w:rPr>
-          <w:b/>
-          <w:lang w:val="en-US"/>
-        </w:rPr>
-        <w:lastRenderedPageBreak/>
-        <w:t>the quality of the journals / citation rates in which the work appears. Is it that the work on naturalness is well-cited and/or theoretically impactful within individual research domains? Or more simply that it is appropriate to domain-specific audiences but doesn't translate across disciplinary boundaries?</w:t>
+        <w:t>Page 6, line 48: "However, while the scientific findings are well-received within each domain" --&gt; I'm not totally clear on the point that needs to be made here with the term "well-received". I usually take this term to mean that people like/appreciate something, but I'm not sure that can be said here without further qualification about something like the quality of the journals / citation rates in which the work appears. Is it that the work on naturalness is well-cited and/or theoretically impactful within individual research domains? Or more simply that it is appropriate to domain-specific audiences but doesn't translate across disciplinary boundaries?</w:t>
       </w:r>
     </w:p>
     <w:p>
@@ -348,35 +387,21 @@
           <w:i/>
           <w:lang w:val="en-US"/>
         </w:rPr>
-        <w:t>“</w:t>
-      </w:r>
-      <w:r>
-        <w:rPr>
-          <w:i/>
-          <w:lang w:val="en-US"/>
-        </w:rPr>
-        <w:t>However, while the scientific findings are acknowledged and referenced</w:t>
+        <w:t>“However, while the scientific findings are acknowledged and referenced</w:t>
       </w:r>
       <w:r>
         <w:rPr>
           <w:rStyle w:val="Kommentarzeichen"/>
           <w:i/>
         </w:rPr>
-        <w:commentReference w:id="0"/>
+        <w:commentReference w:id="1"/>
       </w:r>
       <w:r>
         <w:rPr>
           <w:i/>
           <w:lang w:val="en-US"/>
         </w:rPr>
-        <w:t xml:space="preserve"> within each domain, these domains are poorly interconnected.</w:t>
-      </w:r>
-      <w:r>
-        <w:rPr>
-          <w:i/>
-          <w:lang w:val="en-US"/>
-        </w:rPr>
-        <w:t>”</w:t>
+        <w:t xml:space="preserve"> within each domain, these domains are poorly interconnected.”</w:t>
       </w:r>
       <w:r>
         <w:rPr>
@@ -479,7 +504,7 @@
         </w:rPr>
         <w:t xml:space="preserve">Figure 3 caption: A suggestion for the penultimate sentence: "... </w:t>
       </w:r>
-      <w:bookmarkStart w:id="1" w:name="_Hlk187657397"/>
+      <w:bookmarkStart w:id="2" w:name="_Hlk187657397"/>
       <w:r>
         <w:rPr>
           <w:b/>
@@ -487,7 +512,7 @@
         </w:rPr>
         <w:t>or it could be real or fake in relation to person-related identity information</w:t>
       </w:r>
-      <w:bookmarkEnd w:id="1"/>
+      <w:bookmarkEnd w:id="2"/>
       <w:r>
         <w:rPr>
           <w:b/>
@@ -593,7 +618,15 @@
           <w:b/>
           <w:lang w:val="en-US"/>
         </w:rPr>
-        <w:t xml:space="preserve">Spontaneous evaluation of voice naturalness - in my previous review I mentioned that I'm not aware of much evidence that listeners spontaneously evaluate voices on naturalness as some of the work on this topic does not seem to include judgements of naturalness when listeners are asked to freely describe their first impression of a particular voice. The authors offer a paper by </w:t>
+        <w:t xml:space="preserve">Spontaneous evaluation of voice naturalness - in my previous review I mentioned that I'm not aware of much evidence that listeners spontaneously evaluate voices on naturalness as </w:t>
+      </w:r>
+      <w:r>
+        <w:rPr>
+          <w:b/>
+          <w:lang w:val="en-US"/>
+        </w:rPr>
+        <w:lastRenderedPageBreak/>
+        <w:t xml:space="preserve">some of the work on this topic does not seem to include judgements of naturalness when listeners are asked to freely describe their first impression of a particular voice. The authors offer a paper by </w:t>
       </w:r>
       <w:proofErr w:type="spellStart"/>
       <w:r>
@@ -634,7 +667,7 @@
           <w:lang w:val="en-US"/>
         </w:rPr>
       </w:pPr>
-      <w:bookmarkStart w:id="2" w:name="_Hlk187329010"/>
+      <w:bookmarkStart w:id="3" w:name="_Hlk187329010"/>
       <w:r>
         <w:rPr>
           <w:lang w:val="en-US"/>
@@ -673,14 +706,7 @@
         <w:rPr>
           <w:lang w:val="en-US"/>
         </w:rPr>
-        <w:t xml:space="preserve"> specifically for naturalness. Evidence for unprompted evaluations of naturalness is very sparse and presumably depends on the stimulus material used. In a dataset where healthy human, pathological human and synthetic voices are mixed, spontaneous evaluations related to naturalness may be more likely. Nevertheless, in the work </w:t>
-      </w:r>
-      <w:r>
-        <w:rPr>
-          <w:lang w:val="en-US"/>
-        </w:rPr>
-        <w:lastRenderedPageBreak/>
-        <w:t xml:space="preserve">of </w:t>
+        <w:t xml:space="preserve"> specifically for naturalness. Evidence for unprompted evaluations of naturalness is very sparse and presumably depends on the stimulus material used. In a dataset where healthy human, pathological human and synthetic voices are mixed, spontaneous evaluations related to naturalness may be more likely. Nevertheless, in the work of </w:t>
       </w:r>
       <w:proofErr w:type="spellStart"/>
       <w:r>
@@ -696,7 +722,7 @@
         </w:rPr>
         <w:t xml:space="preserve"> (2023), where the dataset was comprised of healthy human speakers only, some evaluations occurred that are related to naturalness, such as “robotic”, “monotone”, “speech impediment”, or “muffled”. Therefore, although sparse, there is evidence for unprompted naturalness evaluations.  </w:t>
       </w:r>
-      <w:bookmarkEnd w:id="2"/>
+      <w:bookmarkEnd w:id="3"/>
     </w:p>
     <w:p>
       <w:pPr>
@@ -855,7 +881,7 @@
         </w:rPr>
         <w:t xml:space="preserve">Compared to the deviation-based definition, it </w:t>
       </w:r>
-      <w:commentRangeStart w:id="3"/>
+      <w:commentRangeStart w:id="4"/>
       <w:r>
         <w:rPr>
           <w:i/>
@@ -863,12 +889,12 @@
         </w:rPr>
         <w:t>requires</w:t>
       </w:r>
-      <w:commentRangeEnd w:id="3"/>
+      <w:commentRangeEnd w:id="4"/>
       <w:r>
         <w:rPr>
           <w:rStyle w:val="Kommentarzeichen"/>
         </w:rPr>
-        <w:commentReference w:id="3"/>
+        <w:commentReference w:id="4"/>
       </w:r>
       <w:r>
         <w:rPr>
@@ -890,8 +916,6 @@
           <w:lang w:val="en-US"/>
         </w:rPr>
       </w:pPr>
-      <w:bookmarkStart w:id="4" w:name="_GoBack"/>
-      <w:bookmarkEnd w:id="4"/>
     </w:p>
     <w:p>
       <w:pPr>
@@ -923,6 +947,7 @@
         <w:rPr>
           <w:lang w:val="en-US"/>
         </w:rPr>
+        <w:lastRenderedPageBreak/>
         <w:t xml:space="preserve">Response: </w:t>
       </w:r>
       <w:r>
@@ -1042,7 +1067,7 @@
 
 <file path=word/comments.xml><?xml version="1.0" encoding="utf-8"?>
 <w:comments xmlns:wpc="http://schemas.microsoft.com/office/word/2010/wordprocessingCanvas" xmlns:cx="http://schemas.microsoft.com/office/drawing/2014/chartex" xmlns:cx1="http://schemas.microsoft.com/office/drawing/2015/9/8/chartex" xmlns:cx2="http://schemas.microsoft.com/office/drawing/2015/10/21/chartex" xmlns:cx3="http://schemas.microsoft.com/office/drawing/2016/5/9/chartex" xmlns:cx4="http://schemas.microsoft.com/office/drawing/2016/5/10/chartex" xmlns:cx5="http://schemas.microsoft.com/office/drawing/2016/5/11/chartex" xmlns:cx6="http://schemas.microsoft.com/office/drawing/2016/5/12/chartex" xmlns:cx7="http://schemas.microsoft.com/office/drawing/2016/5/13/chartex" xmlns:cx8="http://schemas.microsoft.com/office/drawing/2016/5/14/chartex" xmlns:mc="http://schemas.openxmlformats.org/markup-compatibility/2006" xmlns:aink="http://schemas.microsoft.com/office/drawing/2016/ink" xmlns:am3d="http://schemas.microsoft.com/office/drawing/2017/model3d" xmlns:o="urn:schemas-microsoft-com:office:office" xmlns:r="http://schemas.openxmlformats.org/officeDocument/2006/relationships" xmlns:m="http://schemas.openxmlformats.org/officeDocument/2006/math" xmlns:v="urn:schemas-microsoft-com:vml" xmlns:wp14="http://schemas.microsoft.com/office/word/2010/wordprocessingDrawing" xmlns:wp="http://schemas.openxmlformats.org/drawingml/2006/wordprocessingDrawing" xmlns:w10="urn:schemas-microsoft-com:office:word" xmlns:w="http://schemas.openxmlformats.org/wordprocessingml/2006/main" xmlns:w14="http://schemas.microsoft.com/office/word/2010/wordml" xmlns:w15="http://schemas.microsoft.com/office/word/2012/wordml" xmlns:w16cid="http://schemas.microsoft.com/office/word/2016/wordml/cid" xmlns:w16se="http://schemas.microsoft.com/office/word/2015/wordml/symex" xmlns:wpg="http://schemas.microsoft.com/office/word/2010/wordprocessingGroup" xmlns:wpi="http://schemas.microsoft.com/office/word/2010/wordprocessingInk" xmlns:wne="http://schemas.microsoft.com/office/word/2006/wordml" xmlns:wps="http://schemas.microsoft.com/office/word/2010/wordprocessingShape" mc:Ignorable="w14 w15 w16se w16cid wp14">
-  <w:comment w:id="0" w:author="Christine Nussbaum" w:date="2025-01-13T10:32:00Z" w:initials="CN">
+  <w:comment w:id="1" w:author="Christine Nussbaum" w:date="2025-01-13T10:32:00Z" w:initials="CN">
     <w:p>
       <w:pPr>
         <w:pStyle w:val="Kommentartext"/>
@@ -1150,7 +1175,7 @@
       </w:r>
     </w:p>
   </w:comment>
-  <w:comment w:id="3" w:author="Christine Nussbaum" w:date="2025-01-13T11:26:00Z" w:initials="CN">
+  <w:comment w:id="4" w:author="Christine Nussbaum" w:date="2025-01-13T11:26:00Z" w:initials="CN">
     <w:p>
       <w:pPr>
         <w:pStyle w:val="Kommentartext"/>

</xml_diff>

<commit_message>
final changes to revision
</commit_message>
<xml_diff>
--- a/Opinion_paper/Revision2/response_to_reviewers2.docx
+++ b/Opinion_paper/Revision2/response_to_reviewers2.docx
@@ -57,43 +57,100 @@
         <w:rPr>
           <w:lang w:val="en-US"/>
         </w:rPr>
-        <w:t xml:space="preserve">Thank you for your edits and comments in the manuscript. We incorporated most of your suggested changes. In what follows, we will elaborate on a few ones where we slightly deviated from your recommended: </w:t>
+        <w:t>Thank you for your edits and comments in the manuscript. We incorporated most of your suggested changes. In what follows, we will elaborate on a few ones where we slightly deviated from your recommend</w:t>
+      </w:r>
+      <w:r>
+        <w:rPr>
+          <w:lang w:val="en-US"/>
+        </w:rPr>
+        <w:t>ations</w:t>
+      </w:r>
+      <w:r>
+        <w:rPr>
+          <w:lang w:val="en-US"/>
+        </w:rPr>
+        <w:t xml:space="preserve">: </w:t>
       </w:r>
     </w:p>
     <w:p>
       <w:pPr>
-        <w:pStyle w:val="Listenabsatz"/>
-        <w:numPr>
-          <w:ilvl w:val="0"/>
-          <w:numId w:val="27"/>
-        </w:numPr>
-        <w:rPr>
-          <w:lang w:val="en-US"/>
-        </w:rPr>
-      </w:pPr>
-      <w:r>
-        <w:rPr>
-          <w:lang w:val="en-US"/>
-        </w:rPr>
-        <w:t>First-person language: revised, but kept on page 8</w:t>
+        <w:rPr>
+          <w:lang w:val="en-US"/>
+        </w:rPr>
+      </w:pPr>
+      <w:r>
+        <w:rPr>
+          <w:lang w:val="en-US"/>
+        </w:rPr>
+        <w:t>Regarding first-person language: we revised the manuscript and the highlights accordingly. There are, however, a few exceptions where we kept the first-person expression. Specifically, we kept i</w:t>
+      </w:r>
+      <w:r>
+        <w:rPr>
+          <w:lang w:val="en-US"/>
+        </w:rPr>
+        <w:t>t</w:t>
+      </w:r>
+      <w:r>
+        <w:rPr>
+          <w:lang w:val="en-US"/>
+        </w:rPr>
+        <w:t xml:space="preserve"> in the section on the definitions of naturalness (e.g. “we propose a taxonomy”) because we feel that this reflects an original position and contribution of the authors and we therefore wanted to frame it as such. We hope, you agree with us on this point. </w:t>
       </w:r>
     </w:p>
     <w:p>
       <w:pPr>
-        <w:pStyle w:val="Listenabsatz"/>
-        <w:numPr>
-          <w:ilvl w:val="0"/>
-          <w:numId w:val="27"/>
-        </w:numPr>
-        <w:rPr>
-          <w:lang w:val="en-US"/>
-        </w:rPr>
-      </w:pPr>
-      <w:r>
-        <w:rPr>
-          <w:lang w:val="en-US"/>
-        </w:rPr>
-        <w:t>In highlights: changed as suggested</w:t>
+        <w:rPr>
+          <w:lang w:val="en-US"/>
+        </w:rPr>
+      </w:pPr>
+      <w:r>
+        <w:rPr>
+          <w:lang w:val="en-US"/>
+        </w:rPr>
+        <w:t xml:space="preserve">Regarding your question about the purpose of our argumentation based on the </w:t>
+      </w:r>
+      <w:proofErr w:type="spellStart"/>
+      <w:r>
+        <w:rPr>
+          <w:lang w:val="en-US"/>
+        </w:rPr>
+        <w:t>ChatGPT</w:t>
+      </w:r>
+      <w:proofErr w:type="spellEnd"/>
+      <w:r>
+        <w:rPr>
+          <w:lang w:val="en-US"/>
+        </w:rPr>
+        <w:t xml:space="preserve"> output (page 10): We have now rephrased that part to clarify the point we wished to make here, which now reads as follows: “</w:t>
+      </w:r>
+      <w:r>
+        <w:rPr>
+          <w:i/>
+          <w:lang w:val="en-US"/>
+        </w:rPr>
+        <w:t xml:space="preserve">At first sight, the concepts of authenticity and naturalness appear highly similar. In fact, when </w:t>
+      </w:r>
+      <w:proofErr w:type="spellStart"/>
+      <w:r>
+        <w:rPr>
+          <w:i/>
+          <w:lang w:val="en-US"/>
+        </w:rPr>
+        <w:t>ChatGPT</w:t>
+      </w:r>
+      <w:proofErr w:type="spellEnd"/>
+      <w:r>
+        <w:rPr>
+          <w:i/>
+          <w:lang w:val="en-US"/>
+        </w:rPr>
+        <w:t xml:space="preserve"> was prompted for synonyms of naturalness, authenticity was its first reply (Figure 1B), which may suggest that in openly accessible online sources, these two terms are indeed frequently occurring in an interchangeable manner. Accordingly, it might be argued that authenticity is just a special form of deviation-based naturalness, with a more specific reference.”</w:t>
+      </w:r>
+      <w:r>
+        <w:rPr>
+          <w:lang w:val="en-US"/>
+        </w:rPr>
+        <w:t xml:space="preserve"> (page 10)</w:t>
       </w:r>
     </w:p>
     <w:p>
@@ -106,6 +163,102 @@
         <w:rPr>
           <w:lang w:val="en-US"/>
         </w:rPr>
+        <w:t>On page 13, you asked whether our prediction about authenticity w</w:t>
+      </w:r>
+      <w:r>
+        <w:rPr>
+          <w:lang w:val="en-US"/>
+        </w:rPr>
+        <w:t>as</w:t>
+      </w:r>
+      <w:r>
+        <w:rPr>
+          <w:lang w:val="en-US"/>
+        </w:rPr>
+        <w:t xml:space="preserve"> conflicting </w:t>
+      </w:r>
+      <w:r>
+        <w:rPr>
+          <w:lang w:val="en-US"/>
+        </w:rPr>
+        <w:t>with the predictions made in the previous paragraphs</w:t>
+      </w:r>
+      <w:r>
+        <w:rPr>
+          <w:lang w:val="en-US"/>
+        </w:rPr>
+        <w:t xml:space="preserve">: </w:t>
+      </w:r>
+      <w:r>
+        <w:rPr>
+          <w:lang w:val="en-US"/>
+        </w:rPr>
+        <w:t>Yes, that is correct, and we appreciate that we should better highlight this point. We now amended: “</w:t>
+      </w:r>
+      <w:r>
+        <w:rPr>
+          <w:i/>
+          <w:lang w:val="en-US"/>
+        </w:rPr>
+        <w:t>However, comparably early effects also have been…</w:t>
+      </w:r>
+      <w:proofErr w:type="gramStart"/>
+      <w:r>
+        <w:rPr>
+          <w:i/>
+          <w:lang w:val="en-US"/>
+        </w:rPr>
+        <w:t>.</w:t>
+      </w:r>
+      <w:r>
+        <w:rPr>
+          <w:lang w:val="en-US"/>
+        </w:rPr>
+        <w:t>”</w:t>
+      </w:r>
+      <w:r>
+        <w:rPr>
+          <w:lang w:val="en-US"/>
+        </w:rPr>
+        <w:t>(</w:t>
+      </w:r>
+      <w:proofErr w:type="gramEnd"/>
+      <w:r>
+        <w:rPr>
+          <w:lang w:val="en-US"/>
+        </w:rPr>
+        <w:t>page 13)</w:t>
+      </w:r>
+    </w:p>
+    <w:p>
+      <w:pPr>
+        <w:rPr>
+          <w:lang w:val="en-US"/>
+        </w:rPr>
+      </w:pPr>
+      <w:r>
+        <w:rPr>
+          <w:lang w:val="en-US"/>
+        </w:rPr>
+        <w:t xml:space="preserve">Figure 3, in the caption, you recommended replacing “enacted” with “performed”: Here, we prefer to keep the original wording, because “enacted” is an established </w:t>
+      </w:r>
+      <w:r>
+        <w:rPr>
+          <w:lang w:val="en-US"/>
+        </w:rPr>
+        <w:t xml:space="preserve">word in the literature on vocal emotion perception, so readers may be more familiar with it. </w:t>
+      </w:r>
+    </w:p>
+    <w:p>
+      <w:pPr>
+        <w:rPr>
+          <w:lang w:val="en-US"/>
+        </w:rPr>
+      </w:pPr>
+      <w:r>
+        <w:rPr>
+          <w:lang w:val="en-US"/>
+        </w:rPr>
         <w:t>Regarding the references: Thank you for pointing out that some information was missing. We rechecked all references and made some small additions</w:t>
       </w:r>
       <w:r>
@@ -113,6 +266,62 @@
           <w:lang w:val="en-US"/>
         </w:rPr>
         <w:t xml:space="preserve">. The literature we cite is very heterogeneous with regard to format due to the interdisciplinary nature of the topic, including books and conference contributions. Therefore, they sometimes deviate from classical literature about cognitive neuroscience (e.g. sometimes they have no page numbers). We compiled the citation information to the best of our knowledge, but it may be that some references may still need adjustment upon final review. </w:t>
+      </w:r>
+    </w:p>
+    <w:p>
+      <w:pPr>
+        <w:rPr>
+          <w:lang w:val="en-US"/>
+        </w:rPr>
+      </w:pPr>
+      <w:r>
+        <w:rPr>
+          <w:lang w:val="en-US"/>
+        </w:rPr>
+        <w:lastRenderedPageBreak/>
+        <w:t>Regarding the supplemental materials:</w:t>
+      </w:r>
+      <w:r>
+        <w:rPr>
+          <w:lang w:val="en-US"/>
+        </w:rPr>
+        <w:t xml:space="preserve"> as of now, </w:t>
+      </w:r>
+      <w:r>
+        <w:rPr>
+          <w:lang w:val="en-US"/>
+        </w:rPr>
+        <w:t xml:space="preserve">we </w:t>
+      </w:r>
+      <w:r>
+        <w:rPr>
+          <w:lang w:val="en-US"/>
+        </w:rPr>
+        <w:t xml:space="preserve">have not </w:t>
+      </w:r>
+      <w:r>
+        <w:rPr>
+          <w:lang w:val="en-US"/>
+        </w:rPr>
+        <w:t xml:space="preserve">yet </w:t>
+      </w:r>
+      <w:r>
+        <w:rPr>
+          <w:lang w:val="en-US"/>
+        </w:rPr>
+        <w:t xml:space="preserve">removed the references to the OSF repository. However, </w:t>
+      </w:r>
+      <w:r>
+        <w:rPr>
+          <w:lang w:val="en-US"/>
+        </w:rPr>
+        <w:t>we</w:t>
+      </w:r>
+      <w:r>
+        <w:rPr>
+          <w:lang w:val="en-US"/>
+        </w:rPr>
+        <w:t xml:space="preserve"> have marked alongside how we would link the supplemental materials we are about to prepare. </w:t>
       </w:r>
     </w:p>
     <w:p>
@@ -251,14 +460,7 @@
         <w:rPr>
           <w:lang w:val="en-US"/>
         </w:rPr>
-        <w:t xml:space="preserve">In principle, such empirical heterogeneity can be a powerful source of insight, potentially revealing the degree to which methodological aspects affect results. For example, there is recent evidence from face perception that differences in rating scales may not have a large impact on outcome [66]. </w:t>
-      </w:r>
-      <w:r>
-        <w:rPr>
-          <w:lang w:val="en-US"/>
-        </w:rPr>
-        <w:lastRenderedPageBreak/>
-        <w:t>However, we cannot conclude that this generalizes to naturalness ratings, and the insufficient report of empirical details impedes a meaningful comparison of findings.</w:t>
+        <w:t>In principle, such empirical heterogeneity can be a powerful source of insight, potentially revealing the degree to which methodological aspects affect results. For example, there is recent evidence from face perception that differences in rating scales may not have a large impact on outcome [66]. However, we cannot conclude that this generalizes to naturalness ratings, and the insufficient report of empirical details impedes a meaningful comparison of findings.</w:t>
       </w:r>
       <w:r>
         <w:rPr>
@@ -302,6 +504,8 @@
         </w:rPr>
         <w:t>"</w:t>
       </w:r>
+      <w:bookmarkStart w:id="0" w:name="_GoBack"/>
+      <w:bookmarkEnd w:id="0"/>
     </w:p>
     <w:p>
       <w:pPr>
@@ -434,7 +638,15 @@
           <w:b/>
           <w:lang w:val="en-US"/>
         </w:rPr>
-        <w:t xml:space="preserve"> by the human voice border" --&gt; I somehow just couldn't get this final sentence to scan easily. Are the samples defining the border, or rather (as I suspect) the human's perceptual evaluation of the samples? Would it be better to say something like "Human-likeness can be assessed from audio samples by judging whether or not they lie within the perimeter of an acceptable human voice space (or "human voice border").</w:t>
+        <w:t xml:space="preserve"> by the human voice border" --&gt; I somehow just couldn't get this final sentence to scan easily. Are the samples defining the border, or rather (as I </w:t>
+      </w:r>
+      <w:r>
+        <w:rPr>
+          <w:b/>
+          <w:lang w:val="en-US"/>
+        </w:rPr>
+        <w:lastRenderedPageBreak/>
+        <w:t>suspect) the human's perceptual evaluation of the samples? Would it be better to say something like "Human-likeness can be assessed from audio samples by judging whether or not they lie within the perimeter of an acceptable human voice space (or "human voice border").</w:t>
       </w:r>
     </w:p>
     <w:p>
@@ -482,7 +694,7 @@
         </w:rPr>
         <w:t xml:space="preserve">Figure 3 caption: A suggestion for the penultimate sentence: "... </w:t>
       </w:r>
-      <w:bookmarkStart w:id="0" w:name="_Hlk187657397"/>
+      <w:bookmarkStart w:id="1" w:name="_Hlk187657397"/>
       <w:r>
         <w:rPr>
           <w:b/>
@@ -490,7 +702,7 @@
         </w:rPr>
         <w:t>or it could be real or fake in relation to person-related identity information</w:t>
       </w:r>
-      <w:bookmarkEnd w:id="0"/>
+      <w:bookmarkEnd w:id="1"/>
       <w:r>
         <w:rPr>
           <w:b/>
@@ -596,15 +808,7 @@
           <w:b/>
           <w:lang w:val="en-US"/>
         </w:rPr>
-        <w:t xml:space="preserve">Spontaneous evaluation of voice naturalness - in my previous review I mentioned that I'm not aware of much evidence that listeners spontaneously evaluate voices on naturalness as </w:t>
-      </w:r>
-      <w:r>
-        <w:rPr>
-          <w:b/>
-          <w:lang w:val="en-US"/>
-        </w:rPr>
-        <w:lastRenderedPageBreak/>
-        <w:t xml:space="preserve">some of the work on this topic does not seem to include judgements of naturalness when listeners are asked to freely describe their first impression of a particular voice. The authors offer a paper by </w:t>
+        <w:t xml:space="preserve">Spontaneous evaluation of voice naturalness - in my previous review I mentioned that I'm not aware of much evidence that listeners spontaneously evaluate voices on naturalness as some of the work on this topic does not seem to include judgements of naturalness when listeners are asked to freely describe their first impression of a particular voice. The authors offer a paper by </w:t>
       </w:r>
       <w:proofErr w:type="spellStart"/>
       <w:r>
@@ -645,7 +849,7 @@
           <w:lang w:val="en-US"/>
         </w:rPr>
       </w:pPr>
-      <w:bookmarkStart w:id="1" w:name="_Hlk187329010"/>
+      <w:bookmarkStart w:id="2" w:name="_Hlk187329010"/>
       <w:r>
         <w:rPr>
           <w:lang w:val="en-US"/>
@@ -736,7 +940,7 @@
         </w:rPr>
         <w:t xml:space="preserve">, there is evidence for unprompted naturalness evaluations.  </w:t>
       </w:r>
-      <w:bookmarkEnd w:id="1"/>
+      <w:bookmarkEnd w:id="2"/>
       <w:proofErr w:type="spellStart"/>
       <w:r>
         <w:rPr>
@@ -776,32 +980,31 @@
           <w:b/>
           <w:lang w:val="en-US"/>
         </w:rPr>
-        <w:t>Face/voice impression models - when discus</w:t>
-      </w:r>
-      <w:bookmarkStart w:id="2" w:name="_GoBack"/>
-      <w:bookmarkEnd w:id="2"/>
+        <w:t xml:space="preserve">Face/voice impression models - when discussing the different labels used for the main dimensions of face/voice person perception, the authors distinguish between warmth and competence (Fiske et al., 2007) and the trustworthiness-dominance model of </w:t>
+      </w:r>
+      <w:proofErr w:type="spellStart"/>
       <w:r>
         <w:rPr>
           <w:b/>
           <w:lang w:val="en-US"/>
         </w:rPr>
-        <w:t xml:space="preserve">sing the different labels used for the main dimensions of face/voice person perception, the authors distinguish between warmth and competence (Fiske et al., 2007) and the trustworthiness-dominance model of </w:t>
-      </w:r>
-      <w:proofErr w:type="spellStart"/>
+        <w:t>Oosterhof</w:t>
+      </w:r>
+      <w:proofErr w:type="spellEnd"/>
       <w:r>
         <w:rPr>
           <w:b/>
           <w:lang w:val="en-US"/>
         </w:rPr>
-        <w:t>Oosterhof</w:t>
-      </w:r>
-      <w:proofErr w:type="spellEnd"/>
+        <w:t xml:space="preserve"> and Todorov (2008). I think it's important to acknowledge that these models are based on different types of cues - while the latter model is based on face-based impressions, the former one is a more general social cognition model, mostly based on text cues. It, </w:t>
+      </w:r>
       <w:r>
         <w:rPr>
           <w:b/>
           <w:lang w:val="en-US"/>
         </w:rPr>
-        <w:t xml:space="preserve"> and Todorov (2008). I think it's important to acknowledge that these models are based on different types of cues - while the latter model is based on face-based impressions, the former one is a more general social cognition model, mostly based on text cues. It, therefore, might be factually inaccurate to suggest that the warmth-competence model has been proposed for the underlying structure of face or voice impressions.</w:t>
+        <w:lastRenderedPageBreak/>
+        <w:t>therefore, might be factually inaccurate to suggest that the warmth-competence model has been proposed for the underlying structure of face or voice impressions.</w:t>
       </w:r>
     </w:p>
     <w:p>
@@ -949,6 +1152,7 @@
             <w:docPart w:val="6D617F685C9C48629C934ACDC29B26A6"/>
           </w:placeholder>
         </w:sdtPr>
+        <w:sdtEndPr/>
         <w:sdtContent>
           <w:r>
             <w:rPr>
@@ -1000,6 +1204,7 @@
             <w:docPart w:val="6D617F685C9C48629C934ACDC29B26A6"/>
           </w:placeholder>
         </w:sdtPr>
+        <w:sdtEndPr/>
         <w:sdtContent>
           <w:r>
             <w:rPr>
@@ -1063,6 +1268,7 @@
             <w:docPart w:val="6D617F685C9C48629C934ACDC29B26A6"/>
           </w:placeholder>
         </w:sdtPr>
+        <w:sdtEndPr/>
         <w:sdtContent>
           <w:r>
             <w:rPr>
@@ -1140,15 +1346,7 @@
           <w:b/>
           <w:lang w:val="en-US"/>
         </w:rPr>
-        <w:t xml:space="preserve">Deviation-based vs human-likeness-based naturalness - I still struggle a little to differentiate between these two types as one does seem like a version of the other. It is not quite clear to me why the human-likeness-based naturalness has the additional assumption of the existence of non-human voices and that's not true for deviation-based </w:t>
-      </w:r>
-      <w:r>
-        <w:rPr>
-          <w:b/>
-          <w:lang w:val="en-US"/>
-        </w:rPr>
-        <w:lastRenderedPageBreak/>
-        <w:t>naturalness. Why couldn't the deviation-based naturalness cross the boundaries between human and artificial voices? Perhaps some further elaboration on this point would help clarify the taxonomy proposed by the authors.</w:t>
+        <w:t>Deviation-based vs human-likeness-based naturalness - I still struggle a little to differentiate between these two types as one does seem like a version of the other. It is not quite clear to me why the human-likeness-based naturalness has the additional assumption of the existence of non-human voices and that's not true for deviation-based naturalness. Why couldn't the deviation-based naturalness cross the boundaries between human and artificial voices? Perhaps some further elaboration on this point would help clarify the taxonomy proposed by the authors.</w:t>
       </w:r>
     </w:p>
     <w:p>
@@ -1357,7 +1555,14 @@
         <w:rPr>
           <w:lang w:val="en-US"/>
         </w:rPr>
-        <w:t xml:space="preserve">, and replaced “highly divergent research traditions” with “different research traditions”. Please also see our response to your point #8. Rephrasing this paragraph according to your suggestions also clarifies which different research traditions we refer to. Overall, we appreciate your careful and critical reading; we believe your comments have helped us clarity these sections, and we hope you agree. </w:t>
+        <w:t xml:space="preserve">, and replaced “highly divergent research traditions” with “different research traditions”. Please also see our response to your point #8. Rephrasing this </w:t>
+      </w:r>
+      <w:r>
+        <w:rPr>
+          <w:lang w:val="en-US"/>
+        </w:rPr>
+        <w:lastRenderedPageBreak/>
+        <w:t xml:space="preserve">paragraph according to your suggestions also clarifies which different research traditions we refer to. Overall, we appreciate your careful and critical reading; we believe your comments have helped us clarity these sections, and we hope you agree. </w:t>
       </w:r>
     </w:p>
     <w:p>
@@ -5079,7 +5284,9 @@
   <w:rsids>
     <w:rsidRoot w:val="005078DD"/>
     <w:rsid w:val="005078DD"/>
+    <w:rsid w:val="009A5DEB"/>
     <w:rsid w:val="00A45895"/>
+    <w:rsid w:val="00A771E7"/>
   </w:rsids>
   <m:mathPr>
     <m:mathFont m:val="Cambria Math"/>

</xml_diff>